<commit_message>
change in const part
</commit_message>
<xml_diff>
--- a/Module2.docx
+++ b/Module2.docx
@@ -9106,26 +9106,32 @@
       </w:pPr>
       <w:r>
         <w:lastRenderedPageBreak/>
-        <w:t>Creating a Static Field by Using the Const Keyword</w:t>
-      </w:r>
-    </w:p>
-    <w:p>
-      <w:r>
-        <w:t xml:space="preserve">If we prefix our field with the const keyword, we can declare a field as static but that its value can never change. The keyword const is short for constant. A const field doesn’t use the static keyword in its declaration, but it is nevertheless </w:t>
-      </w:r>
-      <w:commentRangeStart w:id="7"/>
-      <w:r>
-        <w:t>static</w:t>
-      </w:r>
-      <w:commentRangeEnd w:id="7"/>
-      <w:r>
-        <w:rPr>
-          <w:rStyle w:val="CommentReference"/>
-        </w:rPr>
-        <w:commentReference w:id="7"/>
-      </w:r>
-      <w:r>
-        <w:t>.</w:t>
+        <w:t>Creating a Field by Using the Const Keyword</w:t>
+      </w:r>
+    </w:p>
+    <w:p>
+      <w:r>
+        <w:t xml:space="preserve">If we prefix our field with the const keyword, we can declare </w:t>
+      </w:r>
+      <w:r>
+        <w:t xml:space="preserve">such a </w:t>
+      </w:r>
+      <w:r>
+        <w:t xml:space="preserve">field </w:t>
+      </w:r>
+      <w:r>
+        <w:t xml:space="preserve">where </w:t>
+      </w:r>
+      <w:r>
+        <w:t xml:space="preserve">its value can never change. The keyword const is short for constant. </w:t>
+      </w:r>
+      <w:r>
+        <w:t>A constant member is defined at compile time and it can’t be modi</w:t>
+      </w:r>
+      <w:bookmarkStart w:id="7" w:name="_GoBack"/>
+      <w:bookmarkEnd w:id="7"/>
+      <w:r>
+        <w:t>fied at runtime.</w:t>
       </w:r>
     </w:p>
     <w:p>
@@ -33373,8 +33379,6 @@
       <w:r>
         <w:t xml:space="preserve"> our CollectionInitializer class</w:t>
       </w:r>
-      <w:bookmarkStart w:id="14" w:name="_GoBack"/>
-      <w:bookmarkEnd w:id="14"/>
       <w:r>
         <w:t xml:space="preserve">, we need to provide the type which we want to work </w:t>
       </w:r>
@@ -43436,7 +43440,7 @@
       <w:r>
         <w:t xml:space="preserve">It is important </w:t>
       </w:r>
-      <w:del w:id="15" w:author="Vlada" w:date="2018-07-29T22:16:00Z">
+      <w:del w:id="14" w:author="Vlada" w:date="2018-07-29T22:16:00Z">
         <w:r>
           <w:delText xml:space="preserve">for us </w:delText>
         </w:r>
@@ -43444,12 +43448,12 @@
       <w:r>
         <w:t xml:space="preserve">to understand that return type of a method and number of parameters must match </w:t>
       </w:r>
-      <w:del w:id="16" w:author="Vlada" w:date="2018-07-29T22:17:00Z">
+      <w:del w:id="15" w:author="Vlada" w:date="2018-07-29T22:17:00Z">
         <w:r>
           <w:delText>to a</w:delText>
         </w:r>
       </w:del>
-      <w:ins w:id="17" w:author="Vlada" w:date="2018-07-29T22:17:00Z">
+      <w:ins w:id="16" w:author="Vlada" w:date="2018-07-29T22:17:00Z">
         <w:r>
           <w:t>a</w:t>
         </w:r>
@@ -49918,66 +49922,6 @@
       </w:r>
     </w:p>
   </w:comment>
-  <w:comment w:id="7" w:author="Vlada" w:date="2018-07-29T18:45:00Z" w:initials="V">
-    <w:p>
-      <w:pPr>
-        <w:pStyle w:val="CommentText"/>
-      </w:pPr>
-      <w:r>
-        <w:rPr>
-          <w:rStyle w:val="CommentReference"/>
-        </w:rPr>
-        <w:annotationRef/>
-      </w:r>
-      <w:r>
-        <w:t>Nisam siguran da je ovo tacno. Const I static se razlikuju na nivou kompajlera I prica je dosta slozenija. (Citao o tome pre koji mesec)</w:t>
-      </w:r>
-    </w:p>
-    <w:p>
-      <w:pPr>
-        <w:pStyle w:val="CommentText"/>
-      </w:pPr>
-    </w:p>
-    <w:p>
-      <w:pPr>
-        <w:pStyle w:val="CommentText"/>
-      </w:pPr>
-      <w:hyperlink r:id="rId1" w:history="1">
-        <w:r>
-          <w:rPr>
-            <w:rStyle w:val="Hyperlink"/>
-          </w:rPr>
-          <w:t>https://stackoverflow.com/a/30516396</w:t>
-        </w:r>
-      </w:hyperlink>
-    </w:p>
-    <w:p>
-      <w:pPr>
-        <w:pStyle w:val="CommentText"/>
-      </w:pPr>
-    </w:p>
-    <w:p>
-      <w:pPr>
-        <w:pStyle w:val="CommentText"/>
-      </w:pPr>
-      <w:r>
-        <w:t>Ovo ima posledica na kompajliranje razlicitih asemblija I moze da dovede do problema prilikom referenciranja.</w:t>
-      </w:r>
-    </w:p>
-    <w:p>
-      <w:pPr>
-        <w:pStyle w:val="CommentText"/>
-      </w:pPr>
-    </w:p>
-    <w:p>
-      <w:pPr>
-        <w:pStyle w:val="CommentText"/>
-      </w:pPr>
-      <w:r>
-        <w:t>Stoga se treba drzati static stvari kad god mozes pre nego const. To je napomena koju bih ja ostavio.</w:t>
-      </w:r>
-    </w:p>
-  </w:comment>
   <w:comment w:id="10" w:author="Vlada" w:date="2018-07-29T19:15:00Z" w:initials="V">
     <w:p>
       <w:pPr>
@@ -50003,7 +49947,6 @@
   <w15:commentEx w15:paraId="41C4244A" w15:done="0"/>
   <w15:commentEx w15:paraId="1CB10CF7" w15:done="0"/>
   <w15:commentEx w15:paraId="58969288" w15:done="0"/>
-  <w15:commentEx w15:paraId="1F7ECE53" w15:done="0"/>
   <w15:commentEx w15:paraId="7AA46DA6" w15:done="0"/>
 </w15:commentsEx>
 </file>
@@ -51837,7 +51780,7 @@
 </file>
 
 <file path=customXml/itemProps1.xml><?xml version="1.0" encoding="utf-8"?>
-<ds:datastoreItem xmlns:ds="http://schemas.openxmlformats.org/officeDocument/2006/customXml" ds:itemID="{8DD638A9-B697-49A3-A3BC-76F1E78E086E}">
+<ds:datastoreItem xmlns:ds="http://schemas.openxmlformats.org/officeDocument/2006/customXml" ds:itemID="{6A6FBE26-6D4A-46DC-BFFE-FDB8811404E8}">
   <ds:schemaRefs>
     <ds:schemaRef ds:uri="http://schemas.openxmlformats.org/officeDocument/2006/bibliography"/>
   </ds:schemaRefs>

</xml_diff>